<commit_message>
unit test to demo speedup of new faster KB interpolation routines
</commit_message>
<xml_diff>
--- a/doc/code_overview/code_base_map.docx
+++ b/doc/code_overview/code_base_map.docx
@@ -167,7 +167,13 @@
         <w:rPr>
           <w:rStyle w:val="VerbatimChar"/>
         </w:rPr>
-        <w:t xml:space="preserve">simple_ft_expanded_tester.f90</w:t>
+        <w:t xml:space="preserve">simple_test_angres.f90</w:t>
+      </w:r>
+      <w:r>
+        <w:t xml:space="preserve"> </w:t>
+      </w:r>
+      <w:r>
+        <w:t xml:space="preserve">— angular resolution as a function of number of projection directions</w:t>
       </w:r>
     </w:p>
     <w:p>
@@ -182,13 +188,7 @@
         <w:rPr>
           <w:rStyle w:val="VerbatimChar"/>
         </w:rPr>
-        <w:t xml:space="preserve">simple_test_angres.f90</w:t>
-      </w:r>
-      <w:r>
-        <w:t xml:space="preserve"> </w:t>
-      </w:r>
-      <w:r>
-        <w:t xml:space="preserve">— angular resolution as a function of number of projection directions</w:t>
+        <w:t xml:space="preserve">simple_test_ansi_colors.f90</w:t>
       </w:r>
     </w:p>
     <w:p>
@@ -203,7 +203,7 @@
         <w:rPr>
           <w:rStyle w:val="VerbatimChar"/>
         </w:rPr>
-        <w:t xml:space="preserve">simple_test_ansi_colors.f90</w:t>
+        <w:t xml:space="preserve">simple_test_binoris.f90</w:t>
       </w:r>
     </w:p>
     <w:p>
@@ -218,7 +218,7 @@
         <w:rPr>
           <w:rStyle w:val="VerbatimChar"/>
         </w:rPr>
-        <w:t xml:space="preserve">simple_test_binoris.f90</w:t>
+        <w:t xml:space="preserve">simple_test_binoris_io.f90</w:t>
       </w:r>
     </w:p>
     <w:p>
@@ -233,7 +233,7 @@
         <w:rPr>
           <w:rStyle w:val="VerbatimChar"/>
         </w:rPr>
-        <w:t xml:space="preserve">simple_test_binoris_io.f90</w:t>
+        <w:t xml:space="preserve">simple_test_bounds_from_mask3D.f90</w:t>
       </w:r>
     </w:p>
     <w:p>
@@ -248,7 +248,7 @@
         <w:rPr>
           <w:rStyle w:val="VerbatimChar"/>
         </w:rPr>
-        <w:t xml:space="preserve">simple_test_bounds_from_mask3D.f90</w:t>
+        <w:t xml:space="preserve">simple_test_class_sample.f90</w:t>
       </w:r>
     </w:p>
     <w:p>
@@ -263,7 +263,7 @@
         <w:rPr>
           <w:rStyle w:val="VerbatimChar"/>
         </w:rPr>
-        <w:t xml:space="preserve">simple_test_class_sample.f90</w:t>
+        <w:t xml:space="preserve">simple_test_clustering.f90</w:t>
       </w:r>
     </w:p>
     <w:p>
@@ -278,7 +278,7 @@
         <w:rPr>
           <w:rStyle w:val="VerbatimChar"/>
         </w:rPr>
-        <w:t xml:space="preserve">simple_test_clustering.f90</w:t>
+        <w:t xml:space="preserve">simple_test_cmdline.f90</w:t>
       </w:r>
     </w:p>
     <w:p>
@@ -293,7 +293,7 @@
         <w:rPr>
           <w:rStyle w:val="VerbatimChar"/>
         </w:rPr>
-        <w:t xml:space="preserve">simple_test_cmdline.f90</w:t>
+        <w:t xml:space="preserve">simple_test_coarrays.f90</w:t>
       </w:r>
     </w:p>
     <w:p>
@@ -308,7 +308,7 @@
         <w:rPr>
           <w:rStyle w:val="VerbatimChar"/>
         </w:rPr>
-        <w:t xml:space="preserve">simple_test_coarrays.f90</w:t>
+        <w:t xml:space="preserve">simple_test_corrs2weights.f90</w:t>
       </w:r>
     </w:p>
     <w:p>
@@ -323,7 +323,7 @@
         <w:rPr>
           <w:rStyle w:val="VerbatimChar"/>
         </w:rPr>
-        <w:t xml:space="preserve">simple_test_corrs2weights.f90</w:t>
+        <w:t xml:space="preserve">simple_test_ctf.f90</w:t>
       </w:r>
     </w:p>
     <w:p>
@@ -338,7 +338,7 @@
         <w:rPr>
           <w:rStyle w:val="VerbatimChar"/>
         </w:rPr>
-        <w:t xml:space="preserve">simple_test_ctf.f90</w:t>
+        <w:t xml:space="preserve">simple_test_eigh.f90</w:t>
       </w:r>
     </w:p>
     <w:p>
@@ -353,7 +353,13 @@
         <w:rPr>
           <w:rStyle w:val="VerbatimChar"/>
         </w:rPr>
-        <w:t xml:space="preserve">simple_test_eigh.f90</w:t>
+        <w:t xml:space="preserve">simple_test_eo_diff.f90</w:t>
+      </w:r>
+      <w:r>
+        <w:t xml:space="preserve"> </w:t>
+      </w:r>
+      <w:r>
+        <w:t xml:space="preserve">— tests randomization of phases below noise power</w:t>
       </w:r>
     </w:p>
     <w:p>
@@ -368,13 +374,7 @@
         <w:rPr>
           <w:rStyle w:val="VerbatimChar"/>
         </w:rPr>
-        <w:t xml:space="preserve">simple_test_eo_diff.f90</w:t>
-      </w:r>
-      <w:r>
-        <w:t xml:space="preserve"> </w:t>
-      </w:r>
-      <w:r>
-        <w:t xml:space="preserve">— tests randomization of phases below noise power</w:t>
+        <w:t xml:space="preserve">simple_test_eval_polarftcc.f90</w:t>
       </w:r>
     </w:p>
     <w:p>
@@ -389,7 +389,7 @@
         <w:rPr>
           <w:rStyle w:val="VerbatimChar"/>
         </w:rPr>
-        <w:t xml:space="preserve">simple_test_eval_polarftcc.f90</w:t>
+        <w:t xml:space="preserve">simple_test_extr_frac.f90</w:t>
       </w:r>
     </w:p>
     <w:p>
@@ -404,7 +404,7 @@
         <w:rPr>
           <w:rStyle w:val="VerbatimChar"/>
         </w:rPr>
-        <w:t xml:space="preserve">simple_test_extr_frac.f90</w:t>
+        <w:t xml:space="preserve">simple_test_ft_expanded.f90</w:t>
       </w:r>
     </w:p>
     <w:p>
@@ -419,7 +419,7 @@
         <w:rPr>
           <w:rStyle w:val="VerbatimChar"/>
         </w:rPr>
-        <w:t xml:space="preserve">simple_test_ft_expanded.f90</w:t>
+        <w:t xml:space="preserve">simple_test_gencorrs_fft.f90</w:t>
       </w:r>
     </w:p>
     <w:p>
@@ -434,7 +434,7 @@
         <w:rPr>
           <w:rStyle w:val="VerbatimChar"/>
         </w:rPr>
-        <w:t xml:space="preserve">simple_test_gencorrs_fft.f90</w:t>
+        <w:t xml:space="preserve">simple_test_graphene_mask.f90</w:t>
       </w:r>
     </w:p>
     <w:p>
@@ -449,7 +449,7 @@
         <w:rPr>
           <w:rStyle w:val="VerbatimChar"/>
         </w:rPr>
-        <w:t xml:space="preserve">simple_test_graphene_mask.f90</w:t>
+        <w:t xml:space="preserve">simple_test_image_bin.f90</w:t>
       </w:r>
     </w:p>
     <w:p>
@@ -464,7 +464,7 @@
         <w:rPr>
           <w:rStyle w:val="VerbatimChar"/>
         </w:rPr>
-        <w:t xml:space="preserve">simple_test_image_bin.f90</w:t>
+        <w:t xml:space="preserve">simple_test_imgfile.f90</w:t>
       </w:r>
     </w:p>
     <w:p>
@@ -479,7 +479,7 @@
         <w:rPr>
           <w:rStyle w:val="VerbatimChar"/>
         </w:rPr>
-        <w:t xml:space="preserve">simple_test_imgfile.f90</w:t>
+        <w:t xml:space="preserve">simple_test_insert_plane.f90</w:t>
       </w:r>
     </w:p>
     <w:p>
@@ -494,7 +494,7 @@
         <w:rPr>
           <w:rStyle w:val="VerbatimChar"/>
         </w:rPr>
-        <w:t xml:space="preserve">simple_test_insert_plane.f90</w:t>
+        <w:t xml:space="preserve">simple_test_inside_write.f90</w:t>
       </w:r>
     </w:p>
     <w:p>
@@ -509,7 +509,13 @@
         <w:rPr>
           <w:rStyle w:val="VerbatimChar"/>
         </w:rPr>
-        <w:t xml:space="preserve">simple_test_inside_write.f90</w:t>
+        <w:t xml:space="preserve">simple_test_install.f90</w:t>
+      </w:r>
+      <w:r>
+        <w:t xml:space="preserve"> </w:t>
+      </w:r>
+      <w:r>
+        <w:t xml:space="preserve">— for testing a SIMPLE installation, generates an image stack of cubes and runs all the unit tests</w:t>
       </w:r>
     </w:p>
     <w:p>
@@ -524,13 +530,7 @@
         <w:rPr>
           <w:rStyle w:val="VerbatimChar"/>
         </w:rPr>
-        <w:t xml:space="preserve">simple_test_install.f90</w:t>
-      </w:r>
-      <w:r>
-        <w:t xml:space="preserve"> </w:t>
-      </w:r>
-      <w:r>
-        <w:t xml:space="preserve">— for testing a SIMPLE installation, generates an image stack of cubes and runs all the unit tests</w:t>
+        <w:t xml:space="preserve">simple_test_io.f90</w:t>
       </w:r>
     </w:p>
     <w:p>
@@ -545,7 +545,7 @@
         <w:rPr>
           <w:rStyle w:val="VerbatimChar"/>
         </w:rPr>
-        <w:t xml:space="preserve">simple_test_io.f90</w:t>
+        <w:t xml:space="preserve">simple_test_io_parallel.f90</w:t>
       </w:r>
     </w:p>
     <w:p>
@@ -560,7 +560,7 @@
         <w:rPr>
           <w:rStyle w:val="VerbatimChar"/>
         </w:rPr>
-        <w:t xml:space="preserve">simple_test_io_parallel.f90</w:t>
+        <w:t xml:space="preserve">simple_test_kbinterpol_fast.f90</w:t>
       </w:r>
     </w:p>
     <w:p>
@@ -933,6 +933,21 @@
           <w:rStyle w:val="VerbatimChar"/>
         </w:rPr>
         <w:t xml:space="preserve">simple_test_phasecorr.f90</w:t>
+      </w:r>
+    </w:p>
+    <w:p>
+      <w:pPr>
+        <w:pStyle w:val="Compact"/>
+        <w:numPr>
+          <w:ilvl w:val="3"/>
+          <w:numId w:val="1004"/>
+        </w:numPr>
+      </w:pPr>
+      <w:r>
+        <w:rPr>
+          <w:rStyle w:val="VerbatimChar"/>
+        </w:rPr>
+        <w:t xml:space="preserve">simple_test_polarops.f90</w:t>
       </w:r>
     </w:p>
     <w:p>
@@ -2583,6 +2598,27 @@
         <w:rPr>
           <w:rStyle w:val="VerbatimChar"/>
         </w:rPr>
+        <w:t xml:space="preserve">simple_pftc_srch_api.f90</w:t>
+      </w:r>
+      <w:r>
+        <w:t xml:space="preserve"> </w:t>
+      </w:r>
+      <w:r>
+        <w:t xml:space="preserve">— Facade pattern API to avoid circular dependencies involving polarft_calc</w:t>
+      </w:r>
+    </w:p>
+    <w:p>
+      <w:pPr>
+        <w:pStyle w:val="Compact"/>
+        <w:numPr>
+          <w:ilvl w:val="4"/>
+          <w:numId w:val="1009"/>
+        </w:numPr>
+      </w:pPr>
+      <w:r>
+        <w:rPr>
+          <w:rStyle w:val="VerbatimChar"/>
+        </w:rPr>
         <w:t xml:space="preserve">simple_private_exec_module_api.f90</w:t>
       </w:r>
       <w:r>
@@ -3783,6 +3819,27 @@
         <w:rPr>
           <w:rStyle w:val="VerbatimChar"/>
         </w:rPr>
+        <w:t xml:space="preserve">simple_image_ctf.f90</w:t>
+      </w:r>
+      <w:r>
+        <w:t xml:space="preserve"> </w:t>
+      </w:r>
+      <w:r>
+        <w:t xml:space="preserve">— for applying CTF to images</w:t>
+      </w:r>
+    </w:p>
+    <w:p>
+      <w:pPr>
+        <w:pStyle w:val="Compact"/>
+        <w:numPr>
+          <w:ilvl w:val="4"/>
+          <w:numId w:val="1012"/>
+        </w:numPr>
+      </w:pPr>
+      <w:r>
+        <w:rPr>
+          <w:rStyle w:val="VerbatimChar"/>
+        </w:rPr>
         <w:t xml:space="preserve">simple_image_fft.f90</w:t>
       </w:r>
       <w:r>
@@ -3951,6 +4008,27 @@
         <w:rPr>
           <w:rStyle w:val="VerbatimChar"/>
         </w:rPr>
+        <w:t xml:space="preserve">simple_image_polar.f90</w:t>
+      </w:r>
+      <w:r>
+        <w:t xml:space="preserve"> </w:t>
+      </w:r>
+      <w:r>
+        <w:t xml:space="preserve">— polar 2D Fourier transform generation by convolution interpolation (gridding)</w:t>
+      </w:r>
+    </w:p>
+    <w:p>
+      <w:pPr>
+        <w:pStyle w:val="Compact"/>
+        <w:numPr>
+          <w:ilvl w:val="4"/>
+          <w:numId w:val="1012"/>
+        </w:numPr>
+      </w:pPr>
+      <w:r>
+        <w:rPr>
+          <w:rStyle w:val="VerbatimChar"/>
+        </w:rPr>
         <w:t xml:space="preserve">simple_image_seg.f90</w:t>
       </w:r>
       <w:r>
@@ -3979,27 +4057,6 @@
       </w:r>
       <w:r>
         <w:t xml:space="preserve">— for supporting visualization of images in various ways</w:t>
-      </w:r>
-    </w:p>
-    <w:p>
-      <w:pPr>
-        <w:pStyle w:val="Compact"/>
-        <w:numPr>
-          <w:ilvl w:val="4"/>
-          <w:numId w:val="1012"/>
-        </w:numPr>
-      </w:pPr>
-      <w:r>
-        <w:rPr>
-          <w:rStyle w:val="VerbatimChar"/>
-        </w:rPr>
-        <w:t xml:space="preserve">simple_polarizer.f90</w:t>
-      </w:r>
-      <w:r>
-        <w:t xml:space="preserve"> </w:t>
-      </w:r>
-      <w:r>
-        <w:t xml:space="preserve">— polar 2D Fourier transform generation by convolution interpolation (gridding)</w:t>
       </w:r>
     </w:p>
     <w:p>
@@ -5184,6 +5241,69 @@
         <w:rPr>
           <w:rStyle w:val="VerbatimChar"/>
         </w:rPr>
+        <w:t xml:space="preserve">simple_polarft_ops_io.f90</w:t>
+      </w:r>
+      <w:r>
+        <w:t xml:space="preserve"> </w:t>
+      </w:r>
+      <w:r>
+        <w:t xml:space="preserve">— submodule for parallel I/O and polar-&gt;Cartesian conversion</w:t>
+      </w:r>
+    </w:p>
+    <w:p>
+      <w:pPr>
+        <w:pStyle w:val="Compact"/>
+        <w:numPr>
+          <w:ilvl w:val="4"/>
+          <w:numId w:val="1018"/>
+        </w:numPr>
+      </w:pPr>
+      <w:r>
+        <w:rPr>
+          <w:rStyle w:val="VerbatimChar"/>
+        </w:rPr>
+        <w:t xml:space="preserve">simple_polarft_ops_restore.f90</w:t>
+      </w:r>
+      <w:r>
+        <w:t xml:space="preserve"> </w:t>
+      </w:r>
+      <w:r>
+        <w:t xml:space="preserve">— submodule for class average restoration in the polar Fourier domain</w:t>
+      </w:r>
+    </w:p>
+    <w:p>
+      <w:pPr>
+        <w:pStyle w:val="Compact"/>
+        <w:numPr>
+          <w:ilvl w:val="4"/>
+          <w:numId w:val="1018"/>
+        </w:numPr>
+      </w:pPr>
+      <w:r>
+        <w:rPr>
+          <w:rStyle w:val="VerbatimChar"/>
+        </w:rPr>
+        <w:t xml:space="preserve">simple_polarft_ops_state.f90</w:t>
+      </w:r>
+      <w:r>
+        <w:t xml:space="preserve"> </w:t>
+      </w:r>
+      <w:r>
+        <w:t xml:space="preserve">— submodule for controlling various state-related things in the polarops module</w:t>
+      </w:r>
+    </w:p>
+    <w:p>
+      <w:pPr>
+        <w:pStyle w:val="Compact"/>
+        <w:numPr>
+          <w:ilvl w:val="4"/>
+          <w:numId w:val="1018"/>
+        </w:numPr>
+      </w:pPr>
+      <w:r>
+        <w:rPr>
+          <w:rStyle w:val="VerbatimChar"/>
+        </w:rPr>
         <w:t xml:space="preserve">simple_polarft_vis.f90</w:t>
       </w:r>
       <w:r>
@@ -5191,90 +5311,6 @@
       </w:r>
       <w:r>
         <w:t xml:space="preserve">— polarft class submodule supporting visualization</w:t>
-      </w:r>
-    </w:p>
-    <w:p>
-      <w:pPr>
-        <w:pStyle w:val="Compact"/>
-        <w:numPr>
-          <w:ilvl w:val="4"/>
-          <w:numId w:val="1018"/>
-        </w:numPr>
-      </w:pPr>
-      <w:r>
-        <w:rPr>
-          <w:rStyle w:val="VerbatimChar"/>
-        </w:rPr>
-        <w:t xml:space="preserve">simple_polarops.f90</w:t>
-      </w:r>
-      <w:r>
-        <w:t xml:space="preserve"> </w:t>
-      </w:r>
-      <w:r>
-        <w:t xml:space="preserve">— operations on polar FTs, to support polar 2D and 3D applications when polar=yes</w:t>
-      </w:r>
-    </w:p>
-    <w:p>
-      <w:pPr>
-        <w:pStyle w:val="Compact"/>
-        <w:numPr>
-          <w:ilvl w:val="4"/>
-          <w:numId w:val="1018"/>
-        </w:numPr>
-      </w:pPr>
-      <w:r>
-        <w:rPr>
-          <w:rStyle w:val="VerbatimChar"/>
-        </w:rPr>
-        <w:t xml:space="preserve">simple_polarops_io.f90</w:t>
-      </w:r>
-      <w:r>
-        <w:t xml:space="preserve"> </w:t>
-      </w:r>
-      <w:r>
-        <w:t xml:space="preserve">— submodule for parallel I/O and polar-&gt;Cartesian conversion</w:t>
-      </w:r>
-    </w:p>
-    <w:p>
-      <w:pPr>
-        <w:pStyle w:val="Compact"/>
-        <w:numPr>
-          <w:ilvl w:val="4"/>
-          <w:numId w:val="1018"/>
-        </w:numPr>
-      </w:pPr>
-      <w:r>
-        <w:rPr>
-          <w:rStyle w:val="VerbatimChar"/>
-        </w:rPr>
-        <w:t xml:space="preserve">simple_polarops_restore.f90</w:t>
-      </w:r>
-      <w:r>
-        <w:t xml:space="preserve"> </w:t>
-      </w:r>
-      <w:r>
-        <w:t xml:space="preserve">— submodule for class average restoration in the polar Fourier domain</w:t>
-      </w:r>
-    </w:p>
-    <w:p>
-      <w:pPr>
-        <w:pStyle w:val="Compact"/>
-        <w:numPr>
-          <w:ilvl w:val="4"/>
-          <w:numId w:val="1018"/>
-        </w:numPr>
-      </w:pPr>
-      <w:r>
-        <w:rPr>
-          <w:rStyle w:val="VerbatimChar"/>
-        </w:rPr>
-        <w:t xml:space="preserve">simple_polarops_state.f90</w:t>
-      </w:r>
-      <w:r>
-        <w:t xml:space="preserve"> </w:t>
-      </w:r>
-      <w:r>
-        <w:t xml:space="preserve">— submodule for controlling various state-related things in the polarops module</w:t>
       </w:r>
     </w:p>
     <w:p>
@@ -7144,7 +7180,7 @@
         <w:rPr>
           <w:rStyle w:val="VerbatimChar"/>
         </w:rPr>
-        <w:t xml:space="preserve">simple_memoize_ft_mapping.f90</w:t>
+        <w:t xml:space="preserve">simple_memoize_ft_maps.f90</w:t>
       </w:r>
       <w:r>
         <w:t xml:space="preserve"> </w:t>
@@ -7975,6 +8011,27 @@
       </w:r>
       <w:r>
         <w:t xml:space="preserve">— various mathematical subroutines and functions</w:t>
+      </w:r>
+    </w:p>
+    <w:p>
+      <w:pPr>
+        <w:pStyle w:val="Compact"/>
+        <w:numPr>
+          <w:ilvl w:val="4"/>
+          <w:numId w:val="1030"/>
+        </w:numPr>
+      </w:pPr>
+      <w:r>
+        <w:rPr>
+          <w:rStyle w:val="VerbatimChar"/>
+        </w:rPr>
+        <w:t xml:space="preserve">simple_math_ctf.f90</w:t>
+      </w:r>
+      <w:r>
+        <w:t xml:space="preserve"> </w:t>
+      </w:r>
+      <w:r>
+        <w:t xml:space="preserve">— CTF-related math routines</w:t>
       </w:r>
     </w:p>
     <w:p>

</xml_diff>

<commit_message>
removed m2euler duplication, updated unit test accordingly. C# please review this part. Tidying of APIs
</commit_message>
<xml_diff>
--- a/doc/code_overview/code_base_map.docx
+++ b/doc/code_overview/code_base_map.docx
@@ -479,21 +479,6 @@
         <w:rPr>
           <w:rStyle w:val="VerbatimChar"/>
         </w:rPr>
-        <w:t xml:space="preserve">simple_test_insert_plane.f90</w:t>
-      </w:r>
-    </w:p>
-    <w:p>
-      <w:pPr>
-        <w:pStyle w:val="Compact"/>
-        <w:numPr>
-          <w:ilvl w:val="3"/>
-          <w:numId w:val="1004"/>
-        </w:numPr>
-      </w:pPr>
-      <w:r>
-        <w:rPr>
-          <w:rStyle w:val="VerbatimChar"/>
-        </w:rPr>
         <w:t xml:space="preserve">simple_test_inside_write.f90</w:t>
       </w:r>
     </w:p>
@@ -5157,27 +5142,6 @@
         <w:rPr>
           <w:rStyle w:val="VerbatimChar"/>
         </w:rPr>
-        <w:t xml:space="preserve">simple_polarft_corr_mag.f90</w:t>
-      </w:r>
-      <w:r>
-        <w:t xml:space="preserve"> </w:t>
-      </w:r>
-      <w:r>
-        <w:t xml:space="preserve">— polarft class submodule for shift-invariant correlations</w:t>
-      </w:r>
-    </w:p>
-    <w:p>
-      <w:pPr>
-        <w:pStyle w:val="Compact"/>
-        <w:numPr>
-          <w:ilvl w:val="4"/>
-          <w:numId w:val="1018"/>
-        </w:numPr>
-      </w:pPr>
-      <w:r>
-        <w:rPr>
-          <w:rStyle w:val="VerbatimChar"/>
-        </w:rPr>
         <w:t xml:space="preserve">simple_polarft_ctf.f90</w:t>
       </w:r>
       <w:r>
@@ -7798,7 +7762,7 @@
         <w:t xml:space="preserve"> </w:t>
       </w:r>
       <w:r>
-        <w:t xml:space="preserve">— optimization(search)-based filtering (uniform/nonuniform)</w:t>
+        <w:t xml:space="preserve">— optimization(search)-based filtering</w:t>
       </w:r>
     </w:p>
     <w:p>

</xml_diff>